<commit_message>
Update Imported Assets Sources.docx
Added some imported assets sources: low poly car, wheels
</commit_message>
<xml_diff>
--- a/Documentation - Sprint 1/Imported Assets Sources.docx
+++ b/Documentation - Sprint 1/Imported Assets Sources.docx
@@ -7,8 +7,6 @@
       <w:r>
         <w:t>5/05/2020</w:t>
       </w:r>
-      <w:bookmarkStart w:id="0" w:name="_GoBack"/>
-      <w:bookmarkEnd w:id="0"/>
     </w:p>
     <w:p>
       <w:hyperlink r:id="rId4" w:history="1">
@@ -61,6 +59,66 @@
           </wp:inline>
         </w:drawing>
       </w:r>
+    </w:p>
+    <w:p/>
+    <w:p>
+      <w:r>
+        <w:t>5/05/2020</w:t>
+      </w:r>
+    </w:p>
+    <w:p>
+      <w:hyperlink r:id="rId6" w:history="1">
+        <w:r>
+          <w:rPr>
+            <w:rStyle w:val="Hyperlink"/>
+          </w:rPr>
+          <w:t>https://assetstore.unity.com/packages/3d/vehicles/land/tire-pack-147202</w:t>
+        </w:r>
+      </w:hyperlink>
+    </w:p>
+    <w:p>
+      <w:r>
+        <w:rPr>
+          <w:noProof/>
+        </w:rPr>
+        <w:drawing>
+          <wp:inline distT="0" distB="0" distL="0" distR="0" wp14:anchorId="6F598D69" wp14:editId="028528B5">
+            <wp:extent cx="5731510" cy="2457450"/>
+            <wp:effectExtent l="0" t="0" r="2540" b="0"/>
+            <wp:docPr id="2" name="Picture 2"/>
+            <wp:cNvGraphicFramePr>
+              <a:graphicFrameLocks xmlns:a="http://schemas.openxmlformats.org/drawingml/2006/main" noChangeAspect="1"/>
+            </wp:cNvGraphicFramePr>
+            <a:graphic xmlns:a="http://schemas.openxmlformats.org/drawingml/2006/main">
+              <a:graphicData uri="http://schemas.openxmlformats.org/drawingml/2006/picture">
+                <pic:pic xmlns:pic="http://schemas.openxmlformats.org/drawingml/2006/picture">
+                  <pic:nvPicPr>
+                    <pic:cNvPr id="1" name=""/>
+                    <pic:cNvPicPr/>
+                  </pic:nvPicPr>
+                  <pic:blipFill>
+                    <a:blip r:embed="rId7"/>
+                    <a:stretch>
+                      <a:fillRect/>
+                    </a:stretch>
+                  </pic:blipFill>
+                  <pic:spPr>
+                    <a:xfrm>
+                      <a:off x="0" y="0"/>
+                      <a:ext cx="5731510" cy="2457450"/>
+                    </a:xfrm>
+                    <a:prstGeom prst="rect">
+                      <a:avLst/>
+                    </a:prstGeom>
+                  </pic:spPr>
+                </pic:pic>
+              </a:graphicData>
+            </a:graphic>
+          </wp:inline>
+        </w:drawing>
+      </w:r>
+      <w:bookmarkStart w:id="0" w:name="_GoBack"/>
+      <w:bookmarkEnd w:id="0"/>
     </w:p>
     <w:sectPr>
       <w:pgSz w:w="11906" w:h="16838"/>
@@ -522,6 +580,24 @@
       <w:shd w:val="clear" w:color="auto" w:fill="E1DFDD"/>
     </w:rPr>
   </w:style>
+  <w:style w:type="paragraph" w:styleId="Date">
+    <w:name w:val="Date"/>
+    <w:basedOn w:val="Normal"/>
+    <w:next w:val="Normal"/>
+    <w:link w:val="DateChar"/>
+    <w:uiPriority w:val="99"/>
+    <w:semiHidden/>
+    <w:unhideWhenUsed/>
+    <w:rsid w:val="005B73D6"/>
+  </w:style>
+  <w:style w:type="character" w:customStyle="1" w:styleId="DateChar">
+    <w:name w:val="Date Char"/>
+    <w:basedOn w:val="DefaultParagraphFont"/>
+    <w:link w:val="Date"/>
+    <w:uiPriority w:val="99"/>
+    <w:semiHidden/>
+    <w:rsid w:val="005B73D6"/>
+  </w:style>
 </w:styles>
 </file>
 

</xml_diff>